<commit_message>
Added final report and text version of code.
</commit_message>
<xml_diff>
--- a/MCCANN_HW4.docx
+++ b/MCCANN_HW4.docx
@@ -1,6 +1,6 @@
 
 <file path=word/document.xml><?xml version="1.0" encoding="utf-8"?>
-<w:document xmlns:wpc="http://schemas.microsoft.com/office/word/2010/wordprocessingCanvas" xmlns:cx="http://schemas.microsoft.com/office/drawing/2014/chartex" xmlns:cx1="http://schemas.microsoft.com/office/drawing/2015/9/8/chartex" xmlns:mc="http://schemas.openxmlformats.org/markup-compatibility/2006" xmlns:o="urn:schemas-microsoft-com:office:office" xmlns:r="http://schemas.openxmlformats.org/officeDocument/2006/relationships" xmlns:m="http://schemas.openxmlformats.org/officeDocument/2006/math" xmlns:v="urn:schemas-microsoft-com:vml" xmlns:wp14="http://schemas.microsoft.com/office/word/2010/wordprocessingDrawing" xmlns:wp="http://schemas.openxmlformats.org/drawingml/2006/wordprocessingDrawing" xmlns:w10="urn:schemas-microsoft-com:office:word" xmlns:w="http://schemas.openxmlformats.org/wordprocessingml/2006/main" xmlns:w14="http://schemas.microsoft.com/office/word/2010/wordml" xmlns:w15="http://schemas.microsoft.com/office/word/2012/wordml" xmlns:w16se="http://schemas.microsoft.com/office/word/2015/wordml/symex" xmlns:wpg="http://schemas.microsoft.com/office/word/2010/wordprocessingGroup" xmlns:wpi="http://schemas.microsoft.com/office/word/2010/wordprocessingInk" xmlns:wne="http://schemas.microsoft.com/office/word/2006/wordml" xmlns:wps="http://schemas.microsoft.com/office/word/2010/wordprocessingShape" mc:Ignorable="w14 w15 w16se wp14">
+<w:document xmlns:wpc="http://schemas.microsoft.com/office/word/2010/wordprocessingCanvas" xmlns:cx="http://schemas.microsoft.com/office/drawing/2014/chartex" xmlns:cx1="http://schemas.microsoft.com/office/drawing/2015/9/8/chartex" xmlns:cx2="http://schemas.microsoft.com/office/drawing/2015/10/21/chartex" xmlns:mc="http://schemas.openxmlformats.org/markup-compatibility/2006" xmlns:o="urn:schemas-microsoft-com:office:office" xmlns:r="http://schemas.openxmlformats.org/officeDocument/2006/relationships" xmlns:m="http://schemas.openxmlformats.org/officeDocument/2006/math" xmlns:v="urn:schemas-microsoft-com:vml" xmlns:wp14="http://schemas.microsoft.com/office/word/2010/wordprocessingDrawing" xmlns:wp="http://schemas.openxmlformats.org/drawingml/2006/wordprocessingDrawing" xmlns:w10="urn:schemas-microsoft-com:office:word" xmlns:w="http://schemas.openxmlformats.org/wordprocessingml/2006/main" xmlns:w14="http://schemas.microsoft.com/office/word/2010/wordml" xmlns:w15="http://schemas.microsoft.com/office/word/2012/wordml" xmlns:w16se="http://schemas.microsoft.com/office/word/2015/wordml/symex" xmlns:wpg="http://schemas.microsoft.com/office/word/2010/wordprocessingGroup" xmlns:wpi="http://schemas.microsoft.com/office/word/2010/wordprocessingInk" xmlns:wne="http://schemas.microsoft.com/office/word/2006/wordml" xmlns:wps="http://schemas.microsoft.com/office/word/2010/wordprocessingShape" mc:Ignorable="w14 w15 w16se wp14">
   <w:body>
     <w:p>
       <w:r>
@@ -47,6 +47,9 @@
     </w:p>
     <w:p/>
     <w:p>
+      <w:pPr>
+        <w:spacing w:line="480" w:lineRule="auto"/>
+      </w:pPr>
       <w:r>
         <w:tab/>
         <w:t>To accomplish this</w:t>
@@ -96,26 +99,44 @@
       </w:r>
     </w:p>
     <w:p>
+      <w:pPr>
+        <w:spacing w:line="480" w:lineRule="auto"/>
+      </w:pPr>
       <w:r>
         <w:tab/>
-        <w:t>I do not think that the values are completely independent in this data set. Especially in the not-spam section. There is a format that English follows so it is generally dependent on the previous feature to determine a type of feature following it.</w:t>
-      </w:r>
-      <w:r>
-        <w:t xml:space="preserve"> I don’t think classifier does particularly well on this dataset precisely because the spam filter is learning from a pattern that depends on surrounding types of words. From what I understand </w:t>
-      </w:r>
-      <w:r>
-        <w:t xml:space="preserve">my peers are trending towards 80% accuracy with this classifier which doesn’t seem that great. In my experience it is closer to 70%. I’m going to try to speak with someone about raising that accuracy before this project gets handed in. Hopefully I remember to update this if I do go that route. </w:t>
-      </w:r>
-    </w:p>
-    <w:p>
-      <w:r>
-        <w:tab/>
-        <w:t>I had a couple peers look at my code to see if there was an obvious reason my recall is so out low. Also likely the reason my accuracy is lower than my peers as well. No one has been able to find anything obvious as of yet,</w:t>
+        <w:t>I do not think that the values are completely independent in this data set. Especially in the not-spam section. There is a format that English follows so i</w:t>
+      </w:r>
+      <w:r>
+        <w:t>t is going to skew the results as such. Anything that ends up having bizarre outlier counts on types of words would seemingly be classified as spam</w:t>
+      </w:r>
+      <w:r>
+        <w:t>.</w:t>
+      </w:r>
+      <w:r>
+        <w:t xml:space="preserve"> I don’t think classifier does particularly well on this dataset precisely because the spam filter is learning from a </w:t>
+      </w:r>
+      <w:r>
+        <w:t>word frequency, which will depend on the structure of the language.</w:t>
+      </w:r>
+      <w:r>
+        <w:t xml:space="preserve"> From what I understand </w:t>
+      </w:r>
+      <w:r>
+        <w:t xml:space="preserve">my peers are trending towards 80% accuracy with this classifier which doesn’t seem that great. In </w:t>
+      </w:r>
+      <w:r>
+        <w:t>my experience it is closer to 75</w:t>
+      </w:r>
+      <w:r>
+        <w:t>% which isn’t ideal, but seems close enough to account for variations in how we identified the test set.</w:t>
       </w:r>
       <w:bookmarkStart w:id="0" w:name="_GoBack"/>
       <w:bookmarkEnd w:id="0"/>
     </w:p>
     <w:p>
+      <w:pPr>
+        <w:spacing w:line="480" w:lineRule="auto"/>
+      </w:pPr>
       <w:r>
         <w:t>My output straight from the console:</w:t>
       </w:r>
@@ -125,7 +146,7 @@
         <w:spacing w:after="0"/>
       </w:pPr>
       <w:r>
-        <w:t>Accuracy:  73.0551933942</w:t>
+        <w:t>Accuracy:  75.1412429379</w:t>
       </w:r>
     </w:p>
     <w:p>
@@ -133,7 +154,7 @@
         <w:spacing w:after="0"/>
       </w:pPr>
       <w:r>
-        <w:t>Recall:  35.7221609702</w:t>
+        <w:t>Recall:  41.3450937155</w:t>
       </w:r>
     </w:p>
     <w:p>
@@ -141,7 +162,7 @@
         <w:spacing w:after="0"/>
       </w:pPr>
       <w:r>
-        <w:t>Precision:  89.7506925208</w:t>
+        <w:t>Precision:  90.3614457831</w:t>
       </w:r>
     </w:p>
     <w:p>
@@ -149,11 +170,12 @@
         <w:spacing w:after="0"/>
       </w:pPr>
       <w:r>
+        <w:lastRenderedPageBreak/>
         <w:t xml:space="preserve">[[ </w:t>
       </w:r>
       <w:proofErr w:type="gramStart"/>
       <w:r>
-        <w:t>324  583</w:t>
+        <w:t>375  532</w:t>
       </w:r>
       <w:proofErr w:type="gramEnd"/>
       <w:r>
@@ -169,11 +191,11 @@
       </w:r>
       <w:proofErr w:type="gramStart"/>
       <w:r>
-        <w:t>[  37</w:t>
+        <w:t>[  40</w:t>
       </w:r>
       <w:proofErr w:type="gramEnd"/>
       <w:r>
-        <w:t xml:space="preserve"> 1357]]</w:t>
+        <w:t xml:space="preserve"> 1354]]</w:t>
       </w:r>
     </w:p>
     <w:p>
@@ -204,7 +226,7 @@
               <w:jc w:val="center"/>
             </w:pPr>
             <w:r>
-              <w:t>324</w:t>
+              <w:t>375</w:t>
             </w:r>
           </w:p>
         </w:tc>
@@ -217,7 +239,7 @@
               <w:jc w:val="center"/>
             </w:pPr>
             <w:r>
-              <w:t>583</w:t>
+              <w:t>532</w:t>
             </w:r>
           </w:p>
         </w:tc>
@@ -235,7 +257,7 @@
               <w:jc w:val="center"/>
             </w:pPr>
             <w:r>
-              <w:t>37</w:t>
+              <w:t>40</w:t>
             </w:r>
           </w:p>
         </w:tc>
@@ -248,7 +270,7 @@
               <w:jc w:val="center"/>
             </w:pPr>
             <w:r>
-              <w:t>1357</w:t>
+              <w:t>1354</w:t>
             </w:r>
           </w:p>
         </w:tc>
@@ -282,7 +304,7 @@
       </w:pPr>
     </w:pPrDefault>
   </w:docDefaults>
-  <w:latentStyles w:defLockedState="0" w:defUIPriority="99" w:defSemiHidden="0" w:defUnhideWhenUsed="0" w:defQFormat="0" w:count="371">
+  <w:latentStyles w:defLockedState="0" w:defUIPriority="99" w:defSemiHidden="0" w:defUnhideWhenUsed="0" w:defQFormat="0" w:count="372">
     <w:lsdException w:name="Normal" w:uiPriority="0" w:qFormat="1"/>
     <w:lsdException w:name="heading 1" w:uiPriority="9" w:qFormat="1"/>
     <w:lsdException w:name="heading 2" w:semiHidden="1" w:uiPriority="9" w:unhideWhenUsed="1" w:qFormat="1"/>
@@ -388,7 +410,6 @@
     <w:lsdException w:name="HTML Sample" w:semiHidden="1" w:unhideWhenUsed="1"/>
     <w:lsdException w:name="HTML Typewriter" w:semiHidden="1" w:unhideWhenUsed="1"/>
     <w:lsdException w:name="HTML Variable" w:semiHidden="1" w:unhideWhenUsed="1"/>
-    <w:lsdException w:name="Normal Table" w:semiHidden="1" w:unhideWhenUsed="1"/>
     <w:lsdException w:name="annotation subject" w:semiHidden="1" w:unhideWhenUsed="1"/>
     <w:lsdException w:name="No List" w:semiHidden="1" w:unhideWhenUsed="1"/>
     <w:lsdException w:name="Outline List 1" w:semiHidden="1" w:unhideWhenUsed="1"/>
@@ -435,10 +456,8 @@
     <w:lsdException w:name="Table Subtle 2" w:semiHidden="1" w:unhideWhenUsed="1"/>
     <w:lsdException w:name="Table Web 1" w:semiHidden="1" w:unhideWhenUsed="1"/>
     <w:lsdException w:name="Table Web 2" w:semiHidden="1" w:unhideWhenUsed="1"/>
-    <w:lsdException w:name="Table Web 3" w:semiHidden="1" w:unhideWhenUsed="1"/>
     <w:lsdException w:name="Balloon Text" w:semiHidden="1" w:unhideWhenUsed="1"/>
     <w:lsdException w:name="Table Grid" w:uiPriority="39"/>
-    <w:lsdException w:name="Table Theme" w:semiHidden="1" w:unhideWhenUsed="1"/>
     <w:lsdException w:name="Placeholder Text" w:semiHidden="1"/>
     <w:lsdException w:name="No Spacing" w:uiPriority="1" w:qFormat="1"/>
     <w:lsdException w:name="Light Shading" w:uiPriority="60"/>
@@ -654,6 +673,7 @@
     <w:lsdException w:name="List Table 5 Dark Accent 6" w:uiPriority="50"/>
     <w:lsdException w:name="List Table 6 Colorful Accent 6" w:uiPriority="51"/>
     <w:lsdException w:name="List Table 7 Colorful Accent 6" w:uiPriority="52"/>
+    <w:lsdException w:name="Mention" w:semiHidden="1" w:unhideWhenUsed="1"/>
   </w:latentStyles>
   <w:style w:type="paragraph" w:default="1" w:styleId="Normal">
     <w:name w:val="Normal"/>

</xml_diff>